<commit_message>
TASCore document drop B3 SS
</commit_message>
<xml_diff>
--- a/Design/TASCore_Style_Guide.docx
+++ b/Design/TASCore_Style_Guide.docx
@@ -7368,14 +7368,27 @@
       <w:r>
         <w:t xml:space="preserve">Table </w:t>
       </w:r>
-      <w:fldSimple w:instr=" SEQ Table \* ARABIC ">
-        <w:r>
-          <w:rPr>
-            <w:noProof/>
-          </w:rPr>
-          <w:t>1</w:t>
-        </w:r>
-      </w:fldSimple>
+      <w:r>
+        <w:fldChar w:fldCharType="begin"/>
+      </w:r>
+      <w:r>
+        <w:instrText xml:space="preserve"> SEQ Table \* ARABIC </w:instrText>
+      </w:r>
+      <w:r>
+        <w:fldChar w:fldCharType="separate"/>
+      </w:r>
+      <w:r>
+        <w:rPr>
+          <w:noProof/>
+        </w:rPr>
+        <w:t>1</w:t>
+      </w:r>
+      <w:r>
+        <w:rPr>
+          <w:noProof/>
+        </w:rPr>
+        <w:fldChar w:fldCharType="end"/>
+      </w:r>
       <w:r>
         <w:t xml:space="preserve">: </w:t>
       </w:r>
@@ -12664,8 +12677,6 @@
                 <w:szCs w:val="18"/>
               </w:rPr>
             </w:pPr>
-            <w:bookmarkStart w:id="72" w:name="_GoBack"/>
-            <w:bookmarkEnd w:id="72"/>
             <w:r>
               <w:rPr>
                 <w:rStyle w:val="nt"/>
@@ -12802,11 +12813,11 @@
       <w:pPr>
         <w:pStyle w:val="Heading2"/>
       </w:pPr>
-      <w:bookmarkStart w:id="73" w:name="_Toc503863671"/>
+      <w:bookmarkStart w:id="72" w:name="_Toc503863671"/>
       <w:r>
         <w:t>Lists</w:t>
       </w:r>
-      <w:bookmarkEnd w:id="73"/>
+      <w:bookmarkEnd w:id="72"/>
     </w:p>
     <w:p>
       <w:pPr>
@@ -14306,11 +14317,11 @@
       <w:pPr>
         <w:pStyle w:val="Heading2"/>
       </w:pPr>
-      <w:bookmarkStart w:id="74" w:name="_Toc503863672"/>
+      <w:bookmarkStart w:id="73" w:name="_Toc503863672"/>
       <w:r>
         <w:t>Color Palette</w:t>
       </w:r>
-      <w:bookmarkEnd w:id="74"/>
+      <w:bookmarkEnd w:id="73"/>
     </w:p>
     <w:p>
       <w:pPr>
@@ -17879,11 +17890,11 @@
       <w:pPr>
         <w:pStyle w:val="Heading2"/>
       </w:pPr>
-      <w:bookmarkStart w:id="75" w:name="_Toc503863673"/>
+      <w:bookmarkStart w:id="74" w:name="_Toc503863673"/>
       <w:r>
         <w:t>Text Accessibility</w:t>
       </w:r>
-      <w:bookmarkEnd w:id="75"/>
+      <w:bookmarkEnd w:id="74"/>
     </w:p>
     <w:p>
       <w:pPr>
@@ -18149,11 +18160,11 @@
       <w:pPr>
         <w:pStyle w:val="Heading2"/>
       </w:pPr>
-      <w:bookmarkStart w:id="76" w:name="_Toc503863674"/>
+      <w:bookmarkStart w:id="75" w:name="_Toc503863674"/>
       <w:r>
         <w:t>Headers</w:t>
       </w:r>
-      <w:bookmarkEnd w:id="76"/>
+      <w:bookmarkEnd w:id="75"/>
     </w:p>
     <w:p>
       <w:pPr>
@@ -18173,11 +18184,11 @@
       <w:pPr>
         <w:pStyle w:val="Heading3"/>
       </w:pPr>
-      <w:bookmarkStart w:id="77" w:name="_Toc503863675"/>
+      <w:bookmarkStart w:id="76" w:name="_Toc503863675"/>
       <w:r>
         <w:t>Accessibility</w:t>
       </w:r>
-      <w:bookmarkEnd w:id="77"/>
+      <w:bookmarkEnd w:id="76"/>
     </w:p>
     <w:p>
       <w:pPr>
@@ -18373,11 +18384,11 @@
       <w:pPr>
         <w:pStyle w:val="Heading3"/>
       </w:pPr>
-      <w:bookmarkStart w:id="78" w:name="_Toc503863676"/>
+      <w:bookmarkStart w:id="77" w:name="_Toc503863676"/>
       <w:r>
         <w:t>Usability</w:t>
       </w:r>
-      <w:bookmarkEnd w:id="78"/>
+      <w:bookmarkEnd w:id="77"/>
     </w:p>
     <w:p>
       <w:pPr>
@@ -18618,14 +18629,14 @@
       <w:pPr>
         <w:pStyle w:val="Heading2"/>
       </w:pPr>
-      <w:bookmarkStart w:id="79" w:name="_Toc503863677"/>
+      <w:bookmarkStart w:id="78" w:name="_Toc503863677"/>
       <w:r>
         <w:t>Header and TAS</w:t>
       </w:r>
       <w:r>
         <w:t xml:space="preserve"> custom styling</w:t>
       </w:r>
-      <w:bookmarkEnd w:id="79"/>
+      <w:bookmarkEnd w:id="78"/>
     </w:p>
     <w:tbl>
       <w:tblPr>
@@ -19220,7 +19231,7 @@
                 <w:sz w:val="16"/>
                 <w:szCs w:val="16"/>
               </w:rPr>
-              <w:t>rder-bottom: 1px solid #aeb0b5;</w:t>
+              <w:t xml:space="preserve">rder-bottom: </w:t>
             </w:r>
             <w:r>
               <w:rPr>
@@ -19228,8 +19239,7 @@
                 <w:sz w:val="16"/>
                 <w:szCs w:val="16"/>
               </w:rPr>
-              <w:br/>
-              <w:t xml:space="preserve">  </w:t>
+              <w:t>1px solid #d6d7d9</w:t>
             </w:r>
             <w:r>
               <w:rPr>
@@ -19237,7 +19247,7 @@
                 <w:sz w:val="16"/>
                 <w:szCs w:val="16"/>
               </w:rPr>
-              <w:t>background-image:</w:t>
+              <w:t>;</w:t>
             </w:r>
             <w:r>
               <w:rPr>
@@ -19245,7 +19255,8 @@
                 <w:sz w:val="16"/>
                 <w:szCs w:val="16"/>
               </w:rPr>
-              <w:t>url("/assets/img/thread4.png");</w:t>
+              <w:br/>
+              <w:t xml:space="preserve">  </w:t>
             </w:r>
             <w:r>
               <w:rPr>
@@ -19253,8 +19264,7 @@
                 <w:sz w:val="16"/>
                 <w:szCs w:val="16"/>
               </w:rPr>
-              <w:br/>
-              <w:t xml:space="preserve">  background-position:left;</w:t>
+              <w:t>background-image:</w:t>
             </w:r>
             <w:r>
               <w:rPr>
@@ -19262,9 +19272,28 @@
                 <w:sz w:val="16"/>
                 <w:szCs w:val="16"/>
               </w:rPr>
+              <w:t>url("/assets/img/thread4.png");</w:t>
+            </w:r>
+            <w:r>
+              <w:rPr>
+                <w:rFonts w:ascii="Courier New" w:hAnsi="Courier New" w:cs="Courier New"/>
+                <w:sz w:val="16"/>
+                <w:szCs w:val="16"/>
+              </w:rPr>
+              <w:br/>
+              <w:t xml:space="preserve">  background-position:left;</w:t>
+            </w:r>
+            <w:r>
+              <w:rPr>
+                <w:rFonts w:ascii="Courier New" w:hAnsi="Courier New" w:cs="Courier New"/>
+                <w:sz w:val="16"/>
+                <w:szCs w:val="16"/>
+              </w:rPr>
               <w:br/>
               <w:t xml:space="preserve">  background-repeat: repeat-x;</w:t>
             </w:r>
+            <w:bookmarkStart w:id="79" w:name="_GoBack"/>
+            <w:bookmarkEnd w:id="79"/>
             <w:r>
               <w:rPr>
                 <w:rFonts w:ascii="Courier New" w:hAnsi="Courier New" w:cs="Courier New"/>
@@ -48530,7 +48559,7 @@
       <w:rPr>
         <w:noProof/>
       </w:rPr>
-      <w:t>12</w:t>
+      <w:t>27</w:t>
     </w:r>
     <w:r>
       <w:fldChar w:fldCharType="end"/>
@@ -58411,7 +58440,7 @@
 </file>
 
 <file path=customXml/itemProps1.xml><?xml version="1.0" encoding="utf-8"?>
-<ds:datastoreItem xmlns:ds="http://schemas.openxmlformats.org/officeDocument/2006/customXml" ds:itemID="{156011B1-57F4-4EA7-BE1E-F0E1FCCDE9B9}">
+<ds:datastoreItem xmlns:ds="http://schemas.openxmlformats.org/officeDocument/2006/customXml" ds:itemID="{CE39CCB8-83B6-4C66-B912-F83F353A82F6}">
   <ds:schemaRefs>
     <ds:schemaRef ds:uri="http://schemas.openxmlformats.org/officeDocument/2006/bibliography"/>
   </ds:schemaRefs>

</xml_diff>